<commit_message>
Fix typo in Resume Viraltag
</commit_message>
<xml_diff>
--- a/assets/downloads/Resume-KunalNagar.docx
+++ b/assets/downloads/Resume-KunalNagar.docx
@@ -152,25 +152,7 @@
             <w:sz w:val="24"/>
             <w:szCs w:val="24"/>
           </w:rPr>
-          <w:t>kn</w:t>
-        </w:r>
-        <w:r>
-          <w:rPr>
-            <w:rStyle w:val="Hyperlink"/>
-            <w:rFonts w:ascii="Times New Roman" w:hAnsi="Times New Roman"/>
-            <w:sz w:val="24"/>
-            <w:szCs w:val="24"/>
-          </w:rPr>
-          <w:t>l</w:t>
-        </w:r>
-        <w:r>
-          <w:rPr>
-            <w:rStyle w:val="Hyperlink"/>
-            <w:rFonts w:ascii="Times New Roman" w:hAnsi="Times New Roman"/>
-            <w:sz w:val="24"/>
-            <w:szCs w:val="24"/>
-          </w:rPr>
-          <w:t>nagar@gmail.com</w:t>
+          <w:t>knlnagar@gmail.com</w:t>
         </w:r>
       </w:hyperlink>
     </w:p>
@@ -512,6 +494,8 @@
       <w:r>
         <w:t>HTML email templates using Litmus and Mailchimp</w:t>
       </w:r>
+      <w:bookmarkStart w:id="0" w:name="_GoBack"/>
+      <w:bookmarkEnd w:id="0"/>
     </w:p>
     <w:p>
       <w:pPr>
@@ -608,7 +592,7 @@
           <w:sz w:val="24"/>
           <w:szCs w:val="24"/>
         </w:rPr>
-        <w:t>June 20</w:t>
+        <w:t xml:space="preserve">     May 2015</w:t>
       </w:r>
       <w:r>
         <w:rPr>
@@ -616,7 +600,7 @@
           <w:sz w:val="24"/>
           <w:szCs w:val="24"/>
         </w:rPr>
-        <w:t>11</w:t>
+        <w:t xml:space="preserve"> – </w:t>
       </w:r>
       <w:r>
         <w:rPr>
@@ -624,15 +608,7 @@
           <w:sz w:val="24"/>
           <w:szCs w:val="24"/>
         </w:rPr>
-        <w:t xml:space="preserve"> – August 201</w:t>
-      </w:r>
-      <w:r>
-        <w:rPr>
-          <w:i/>
-          <w:sz w:val="24"/>
-          <w:szCs w:val="24"/>
-        </w:rPr>
-        <w:t>5</w:t>
+        <w:t>May 2016</w:t>
       </w:r>
     </w:p>
     <w:p>
@@ -827,7 +803,6 @@
           <w:szCs w:val="24"/>
         </w:rPr>
       </w:pPr>
-      <w:proofErr w:type="gramStart"/>
       <w:r>
         <w:rPr>
           <w:i/>
@@ -842,16 +817,7 @@
           <w:sz w:val="24"/>
           <w:szCs w:val="24"/>
         </w:rPr>
-        <w:t>asters in Engineering</w:t>
-      </w:r>
-      <w:proofErr w:type="gramEnd"/>
-      <w:r>
-        <w:rPr>
-          <w:i/>
-          <w:sz w:val="24"/>
-          <w:szCs w:val="24"/>
-        </w:rPr>
-        <w:t>,</w:t>
+        <w:t>asters in Engineering,</w:t>
       </w:r>
       <w:r>
         <w:rPr>
@@ -955,23 +921,7 @@
           <w:sz w:val="24"/>
           <w:szCs w:val="24"/>
         </w:rPr>
-        <w:t xml:space="preserve">Grunt, Gulp, Webpack, </w:t>
-      </w:r>
-      <w:proofErr w:type="spellStart"/>
-      <w:r>
-        <w:rPr>
-          <w:sz w:val="24"/>
-          <w:szCs w:val="24"/>
-        </w:rPr>
-        <w:t>npm</w:t>
-      </w:r>
-      <w:proofErr w:type="spellEnd"/>
-      <w:r>
-        <w:rPr>
-          <w:sz w:val="24"/>
-          <w:szCs w:val="24"/>
-        </w:rPr>
-        <w:t xml:space="preserve">, Node.js, Express.js, Ionic, Cordova, PhoneGap, </w:t>
+        <w:t xml:space="preserve">Grunt, Gulp, Webpack, npm, Node.js, Express.js, Ionic, Cordova, PhoneGap, </w:t>
       </w:r>
       <w:r>
         <w:rPr>
@@ -1334,16 +1284,7 @@
           <w:sz w:val="24"/>
           <w:szCs w:val="24"/>
         </w:rPr>
-        <w:t xml:space="preserve"> A Node.js backend scraper API wit</w:t>
-      </w:r>
-      <w:bookmarkStart w:id="0" w:name="_GoBack"/>
-      <w:bookmarkEnd w:id="0"/>
-      <w:r>
-        <w:rPr>
-          <w:sz w:val="24"/>
-          <w:szCs w:val="24"/>
-        </w:rPr>
-        <w:t>h multiple endpoints built using Express.js</w:t>
+        <w:t xml:space="preserve"> A Node.js backend scraper API with multiple endpoints built using Express.js</w:t>
       </w:r>
     </w:p>
     <w:p>
@@ -3340,6 +3281,7 @@
     <w:lsdException w:name="HTML Sample" w:semiHidden="1" w:unhideWhenUsed="1"/>
     <w:lsdException w:name="HTML Typewriter" w:semiHidden="1" w:unhideWhenUsed="1"/>
     <w:lsdException w:name="HTML Variable" w:semiHidden="1" w:unhideWhenUsed="1"/>
+    <w:lsdException w:name="Normal Table" w:semiHidden="1" w:unhideWhenUsed="1"/>
     <w:lsdException w:name="annotation subject" w:semiHidden="1" w:unhideWhenUsed="1"/>
     <w:lsdException w:name="No List" w:semiHidden="1" w:unhideWhenUsed="1"/>
     <w:lsdException w:name="Outline List 1" w:semiHidden="1" w:unhideWhenUsed="1"/>
@@ -3385,8 +3327,10 @@
     <w:lsdException w:name="Table Subtle 1" w:semiHidden="1" w:unhideWhenUsed="1"/>
     <w:lsdException w:name="Table Subtle 2" w:semiHidden="1" w:unhideWhenUsed="1"/>
     <w:lsdException w:name="Table Web 1" w:semiHidden="1" w:unhideWhenUsed="1"/>
+    <w:lsdException w:name="Table Web 2" w:semiHidden="1" w:unhideWhenUsed="1"/>
     <w:lsdException w:name="Table Web 3" w:semiHidden="1" w:unhideWhenUsed="1"/>
     <w:lsdException w:name="Balloon Text" w:semiHidden="1" w:unhideWhenUsed="1"/>
+    <w:lsdException w:name="Table Theme" w:semiHidden="1" w:unhideWhenUsed="1"/>
     <w:lsdException w:name="Placeholder Text" w:semiHidden="1"/>
     <w:lsdException w:name="Light Shading"/>
     <w:lsdException w:name="Light List"/>
@@ -3406,6 +3350,8 @@
     <w:lsdException w:name="Light List Accent 1"/>
     <w:lsdException w:name="Light Grid Accent 1"/>
     <w:lsdException w:name="Medium Shading 1 Accent 1"/>
+    <w:lsdException w:name="Medium Shading 2 Accent 1"/>
+    <w:lsdException w:name="Medium List 1 Accent 1"/>
     <w:lsdException w:name="Revision" w:semiHidden="1"/>
     <w:lsdException w:name="List Paragraph" w:uiPriority="34" w:qFormat="1"/>
     <w:lsdException w:name="Medium List 2 Accent 1"/>
@@ -3484,6 +3430,8 @@
     <w:lsdException w:name="Medium Grid 3 Accent 6"/>
     <w:lsdException w:name="Dark List Accent 6"/>
     <w:lsdException w:name="Colorful Shading Accent 6"/>
+    <w:lsdException w:name="Colorful List Accent 6"/>
+    <w:lsdException w:name="Colorful Grid Accent 6"/>
     <w:lsdException w:name="Bibliography" w:semiHidden="1" w:unhideWhenUsed="1"/>
     <w:lsdException w:name="TOC Heading" w:semiHidden="1" w:unhideWhenUsed="1"/>
     <w:lsdException w:name="Grid Table 4" w:uiPriority="49"/>
@@ -3614,6 +3562,7 @@
   <w:style w:type="character" w:default="1" w:styleId="DefaultParagraphFont">
     <w:name w:val="Default Paragraph Font"/>
     <w:uiPriority w:val="1"/>
+    <w:semiHidden/>
     <w:unhideWhenUsed/>
   </w:style>
   <w:style w:type="table" w:default="1" w:styleId="TableNormal">

</xml_diff>